<commit_message>
Adding code snippets and documents
</commit_message>
<xml_diff>
--- a/Word-document/Merge-documents-with-same-margins/.NET-Standard/Merge-documents-with-same-margins/Data/DestinationDocument.docx
+++ b/Word-document/Merge-documents-with-same-margins/.NET-Standard/Merge-documents-with-same-margins/Data/DestinationDocument.docx
@@ -5,7 +5,6 @@
     <w:p>
       <w:pPr>
         <w:rPr>
-          <w:rFonts w:ascii="Calibri" w:hAnsi="Calibri"/>
           <w:b/>
           <w:u w:val="single"/>
         </w:rPr>
@@ -13,7 +12,6 @@
       <w:bookmarkStart w:id="0" w:name="_Hlk496014987"/>
       <w:r>
         <w:rPr>
-          <w:rFonts w:ascii="Calibri" w:hAnsi="Calibri"/>
           <w:b/>
           <w:u w:val="single"/>
         </w:rPr>
@@ -23,71 +21,50 @@
     <w:p>
       <w:pPr>
         <w:rPr>
-          <w:rFonts w:ascii="Calibri" w:hAnsi="Calibri"/>
+          <w:rFonts w:asciiTheme="minorHAnsi" w:hAnsiTheme="minorHAnsi" w:cstheme="minorHAnsi"/>
           <w:b/>
-          <w:sz w:val="20"/>
-          <w:szCs w:val="20"/>
-        </w:rPr>
-      </w:pPr>
-    </w:p>
-    <w:p>
-      <w:pPr>
-        <w:spacing w:line="360" w:lineRule="auto"/>
-        <w:rPr>
-          <w:rFonts w:ascii="Calibri" w:hAnsi="Calibri"/>
+        </w:rPr>
+      </w:pPr>
+    </w:p>
+    <w:p>
+      <w:pPr>
+        <w:spacing w:line="276" w:lineRule="auto"/>
+        <w:rPr>
           <w:b/>
-          <w:sz w:val="20"/>
-          <w:szCs w:val="20"/>
         </w:rPr>
       </w:pPr>
       <w:bookmarkStart w:id="1" w:name="Northwind_Description"/>
       <w:r>
         <w:rPr>
-          <w:rFonts w:ascii="Calibri" w:hAnsi="Calibri"/>
-          <w:sz w:val="20"/>
-          <w:szCs w:val="20"/>
           <w:lang w:val="it-IT"/>
         </w:rPr>
         <w:t>The Northwind sample database (Northwind.mdb) is included with all versions of Access. It provides data you can experiment with and database objects that demonstrate features you might want to implement in your own databases. Using Northwind, you can become familiar with how a relational database is structured and how the database objects work together to help you enter, store, manipulate, and print your data.</w:t>
       </w:r>
       <w:r>
-        <w:rPr>
-          <w:rFonts w:ascii="Calibri" w:hAnsi="Calibri"/>
-          <w:sz w:val="20"/>
-          <w:szCs w:val="20"/>
-        </w:rPr>
         <w:t>.</w:t>
       </w:r>
       <w:bookmarkEnd w:id="1"/>
     </w:p>
     <w:p>
       <w:pPr>
-        <w:rPr>
-          <w:rFonts w:ascii="Calibri" w:hAnsi="Calibri"/>
+        <w:spacing w:line="276" w:lineRule="auto"/>
+        <w:rPr>
           <w:b/>
-          <w:sz w:val="20"/>
-          <w:szCs w:val="20"/>
         </w:rPr>
       </w:pPr>
     </w:p>
     <w:p>
       <w:pPr>
         <w:shd w:val="clear" w:color="auto" w:fill="FFFFFF"/>
-        <w:spacing w:after="120"/>
-        <w:rPr>
-          <w:rFonts w:ascii="Calibri" w:hAnsi="Calibri"/>
+        <w:spacing w:after="120" w:line="276" w:lineRule="auto"/>
+        <w:rPr>
           <w:b/>
-          <w:sz w:val="20"/>
-          <w:szCs w:val="20"/>
         </w:rPr>
       </w:pPr>
       <w:bookmarkStart w:id="2" w:name="Northwind_Information"/>
       <w:r>
         <w:rPr>
-          <w:rFonts w:ascii="Calibri" w:hAnsi="Calibri"/>
-          <w:color w:val="333333"/>
-          <w:sz w:val="20"/>
-          <w:szCs w:val="20"/>
+          <w:color w:val="333333"/>
           <w:lang w:eastAsia="fr-FR"/>
         </w:rPr>
         <w:t>It contains the following detailed information:</w:t>
@@ -100,22 +77,16 @@
           <w:numId w:val="3"/>
         </w:numPr>
         <w:shd w:val="clear" w:color="auto" w:fill="FFFFFF"/>
-        <w:spacing w:after="120"/>
-        <w:rPr>
-          <w:rFonts w:ascii="Calibri" w:hAnsi="Calibri"/>
-          <w:color w:val="333333"/>
-          <w:sz w:val="20"/>
-          <w:szCs w:val="20"/>
+        <w:spacing w:after="120" w:line="276" w:lineRule="auto"/>
+        <w:rPr>
+          <w:color w:val="333333"/>
           <w:lang w:eastAsia="fr-FR"/>
         </w:rPr>
       </w:pPr>
       <w:bookmarkStart w:id="3" w:name="_Hlk496015034"/>
       <w:r>
         <w:rPr>
-          <w:rFonts w:ascii="Calibri" w:hAnsi="Calibri"/>
-          <w:color w:val="333333"/>
-          <w:sz w:val="20"/>
-          <w:szCs w:val="20"/>
+          <w:color w:val="333333"/>
           <w:lang w:eastAsia="fr-FR"/>
         </w:rPr>
         <w:t>Suppliers/Vendors of Northwind – who supply to the company.</w:t>
@@ -128,21 +99,15 @@
           <w:numId w:val="3"/>
         </w:numPr>
         <w:shd w:val="clear" w:color="auto" w:fill="FFFFFF"/>
-        <w:spacing w:after="120"/>
-        <w:rPr>
-          <w:rFonts w:ascii="Calibri" w:hAnsi="Calibri"/>
-          <w:color w:val="333333"/>
-          <w:sz w:val="20"/>
-          <w:szCs w:val="20"/>
-          <w:lang w:eastAsia="fr-FR"/>
-        </w:rPr>
-      </w:pPr>
-      <w:r>
-        <w:rPr>
-          <w:rFonts w:ascii="Calibri" w:hAnsi="Calibri"/>
-          <w:color w:val="333333"/>
-          <w:sz w:val="20"/>
-          <w:szCs w:val="20"/>
+        <w:spacing w:after="120" w:line="276" w:lineRule="auto"/>
+        <w:rPr>
+          <w:color w:val="333333"/>
+          <w:lang w:eastAsia="fr-FR"/>
+        </w:rPr>
+      </w:pPr>
+      <w:r>
+        <w:rPr>
+          <w:color w:val="333333"/>
           <w:lang w:eastAsia="fr-FR"/>
         </w:rPr>
         <w:t>Customers of Northwind – who buy from Northwind</w:t>
@@ -155,21 +120,15 @@
           <w:numId w:val="3"/>
         </w:numPr>
         <w:shd w:val="clear" w:color="auto" w:fill="FFFFFF"/>
-        <w:spacing w:after="120"/>
-        <w:rPr>
-          <w:rFonts w:ascii="Calibri" w:hAnsi="Calibri"/>
-          <w:color w:val="333333"/>
-          <w:sz w:val="20"/>
-          <w:szCs w:val="20"/>
-          <w:lang w:eastAsia="fr-FR"/>
-        </w:rPr>
-      </w:pPr>
-      <w:r>
-        <w:rPr>
-          <w:rFonts w:ascii="Calibri" w:hAnsi="Calibri"/>
-          <w:color w:val="333333"/>
-          <w:sz w:val="20"/>
-          <w:szCs w:val="20"/>
+        <w:spacing w:after="120" w:line="276" w:lineRule="auto"/>
+        <w:rPr>
+          <w:color w:val="333333"/>
+          <w:lang w:eastAsia="fr-FR"/>
+        </w:rPr>
+      </w:pPr>
+      <w:r>
+        <w:rPr>
+          <w:color w:val="333333"/>
           <w:lang w:eastAsia="fr-FR"/>
         </w:rPr>
         <w:t>Employee details of Northwind traders – who work for Northwind</w:t>
@@ -182,21 +141,15 @@
           <w:numId w:val="3"/>
         </w:numPr>
         <w:shd w:val="clear" w:color="auto" w:fill="FFFFFF"/>
-        <w:spacing w:after="120"/>
-        <w:rPr>
-          <w:rFonts w:ascii="Calibri" w:hAnsi="Calibri"/>
-          <w:color w:val="333333"/>
-          <w:sz w:val="20"/>
-          <w:szCs w:val="20"/>
-          <w:lang w:eastAsia="fr-FR"/>
-        </w:rPr>
-      </w:pPr>
-      <w:r>
-        <w:rPr>
-          <w:rFonts w:ascii="Calibri" w:hAnsi="Calibri"/>
-          <w:color w:val="333333"/>
-          <w:sz w:val="20"/>
-          <w:szCs w:val="20"/>
+        <w:spacing w:after="120" w:line="276" w:lineRule="auto"/>
+        <w:rPr>
+          <w:color w:val="333333"/>
+          <w:lang w:eastAsia="fr-FR"/>
+        </w:rPr>
+      </w:pPr>
+      <w:r>
+        <w:rPr>
+          <w:color w:val="333333"/>
           <w:lang w:eastAsia="fr-FR"/>
         </w:rPr>
         <w:t>The product information – the products that Northwind trades in</w:t>
@@ -209,21 +162,15 @@
           <w:numId w:val="3"/>
         </w:numPr>
         <w:shd w:val="clear" w:color="auto" w:fill="FFFFFF"/>
-        <w:spacing w:after="120"/>
-        <w:rPr>
-          <w:rFonts w:ascii="Calibri" w:hAnsi="Calibri"/>
-          <w:color w:val="333333"/>
-          <w:sz w:val="20"/>
-          <w:szCs w:val="20"/>
-          <w:lang w:eastAsia="fr-FR"/>
-        </w:rPr>
-      </w:pPr>
-      <w:r>
-        <w:rPr>
-          <w:rFonts w:ascii="Calibri" w:hAnsi="Calibri"/>
-          <w:color w:val="333333"/>
-          <w:sz w:val="20"/>
-          <w:szCs w:val="20"/>
+        <w:spacing w:after="120" w:line="276" w:lineRule="auto"/>
+        <w:rPr>
+          <w:color w:val="333333"/>
+          <w:lang w:eastAsia="fr-FR"/>
+        </w:rPr>
+      </w:pPr>
+      <w:r>
+        <w:rPr>
+          <w:color w:val="333333"/>
           <w:lang w:eastAsia="fr-FR"/>
         </w:rPr>
         <w:t>The inventory details – the details of the inventory held by Northwind traders.</w:t>
@@ -236,21 +183,15 @@
           <w:numId w:val="3"/>
         </w:numPr>
         <w:shd w:val="clear" w:color="auto" w:fill="FFFFFF"/>
-        <w:spacing w:after="120"/>
-        <w:rPr>
-          <w:rFonts w:ascii="Calibri" w:hAnsi="Calibri"/>
-          <w:color w:val="333333"/>
-          <w:sz w:val="20"/>
-          <w:szCs w:val="20"/>
-          <w:lang w:eastAsia="fr-FR"/>
-        </w:rPr>
-      </w:pPr>
-      <w:r>
-        <w:rPr>
-          <w:rFonts w:ascii="Calibri" w:hAnsi="Calibri"/>
-          <w:color w:val="333333"/>
-          <w:sz w:val="20"/>
-          <w:szCs w:val="20"/>
+        <w:spacing w:after="120" w:line="276" w:lineRule="auto"/>
+        <w:rPr>
+          <w:color w:val="333333"/>
+          <w:lang w:eastAsia="fr-FR"/>
+        </w:rPr>
+      </w:pPr>
+      <w:r>
+        <w:rPr>
+          <w:color w:val="333333"/>
           <w:lang w:eastAsia="fr-FR"/>
         </w:rPr>
         <w:t>The shippers – details of the shippers who ship the products from the traders to the end-customers</w:t>
@@ -263,21 +204,15 @@
           <w:numId w:val="3"/>
         </w:numPr>
         <w:shd w:val="clear" w:color="auto" w:fill="FFFFFF"/>
-        <w:spacing w:after="120"/>
-        <w:rPr>
-          <w:rFonts w:ascii="Calibri" w:hAnsi="Calibri"/>
-          <w:color w:val="333333"/>
-          <w:sz w:val="20"/>
-          <w:szCs w:val="20"/>
-          <w:lang w:eastAsia="fr-FR"/>
-        </w:rPr>
-      </w:pPr>
-      <w:r>
-        <w:rPr>
-          <w:rFonts w:ascii="Calibri" w:hAnsi="Calibri"/>
-          <w:color w:val="333333"/>
-          <w:sz w:val="20"/>
-          <w:szCs w:val="20"/>
+        <w:spacing w:after="120" w:line="276" w:lineRule="auto"/>
+        <w:rPr>
+          <w:color w:val="333333"/>
+          <w:lang w:eastAsia="fr-FR"/>
+        </w:rPr>
+      </w:pPr>
+      <w:r>
+        <w:rPr>
+          <w:color w:val="333333"/>
           <w:lang w:eastAsia="fr-FR"/>
         </w:rPr>
         <w:t xml:space="preserve">PO transactions </w:t>
@@ -285,10 +220,7 @@
       <w:proofErr w:type="spellStart"/>
       <w:r>
         <w:rPr>
-          <w:rFonts w:ascii="Calibri" w:hAnsi="Calibri"/>
-          <w:color w:val="333333"/>
-          <w:sz w:val="20"/>
-          <w:szCs w:val="20"/>
+          <w:color w:val="333333"/>
           <w:lang w:eastAsia="fr-FR"/>
         </w:rPr>
         <w:t>i.e</w:t>
@@ -296,10 +228,7 @@
       <w:proofErr w:type="spellEnd"/>
       <w:r>
         <w:rPr>
-          <w:rFonts w:ascii="Calibri" w:hAnsi="Calibri"/>
-          <w:color w:val="333333"/>
-          <w:sz w:val="20"/>
-          <w:szCs w:val="20"/>
+          <w:color w:val="333333"/>
           <w:lang w:eastAsia="fr-FR"/>
         </w:rPr>
         <w:t xml:space="preserve"> Purchase Order transactions – details of the transactions taking place between vendors &amp; the company.</w:t>
@@ -312,21 +241,15 @@
           <w:numId w:val="3"/>
         </w:numPr>
         <w:shd w:val="clear" w:color="auto" w:fill="FFFFFF"/>
-        <w:spacing w:after="120"/>
-        <w:rPr>
-          <w:rFonts w:ascii="Calibri" w:hAnsi="Calibri"/>
-          <w:color w:val="333333"/>
-          <w:sz w:val="20"/>
-          <w:szCs w:val="20"/>
-          <w:lang w:eastAsia="fr-FR"/>
-        </w:rPr>
-      </w:pPr>
-      <w:r>
-        <w:rPr>
-          <w:rFonts w:ascii="Calibri" w:hAnsi="Calibri"/>
-          <w:color w:val="333333"/>
-          <w:sz w:val="20"/>
-          <w:szCs w:val="20"/>
+        <w:spacing w:after="120" w:line="276" w:lineRule="auto"/>
+        <w:rPr>
+          <w:color w:val="333333"/>
+          <w:lang w:eastAsia="fr-FR"/>
+        </w:rPr>
+      </w:pPr>
+      <w:r>
+        <w:rPr>
+          <w:color w:val="333333"/>
           <w:lang w:eastAsia="fr-FR"/>
         </w:rPr>
         <w:t>Sales Order transaction – details of the transactions taking place between the customers &amp; the company.</w:t>
@@ -339,21 +262,15 @@
           <w:numId w:val="3"/>
         </w:numPr>
         <w:shd w:val="clear" w:color="auto" w:fill="FFFFFF"/>
-        <w:spacing w:after="120"/>
-        <w:rPr>
-          <w:rFonts w:ascii="Calibri" w:hAnsi="Calibri"/>
-          <w:color w:val="333333"/>
-          <w:sz w:val="20"/>
-          <w:szCs w:val="20"/>
-          <w:lang w:eastAsia="fr-FR"/>
-        </w:rPr>
-      </w:pPr>
-      <w:r>
-        <w:rPr>
-          <w:rFonts w:ascii="Calibri" w:hAnsi="Calibri"/>
-          <w:color w:val="333333"/>
-          <w:sz w:val="20"/>
-          <w:szCs w:val="20"/>
+        <w:spacing w:after="120" w:line="276" w:lineRule="auto"/>
+        <w:rPr>
+          <w:color w:val="333333"/>
+          <w:lang w:eastAsia="fr-FR"/>
+        </w:rPr>
+      </w:pPr>
+      <w:r>
+        <w:rPr>
+          <w:color w:val="333333"/>
           <w:lang w:eastAsia="fr-FR"/>
         </w:rPr>
         <w:t>Inventory transactions – details of the transactions taking place in the inventory</w:t>
@@ -366,126 +283,149 @@
           <w:numId w:val="3"/>
         </w:numPr>
         <w:shd w:val="clear" w:color="auto" w:fill="FFFFFF"/>
-        <w:spacing w:after="120"/>
-        <w:rPr>
-          <w:rFonts w:ascii="inherit" w:hAnsi="inherit" w:hint="eastAsia"/>
-          <w:color w:val="333333"/>
-          <w:sz w:val="21"/>
-          <w:szCs w:val="20"/>
-          <w:lang w:eastAsia="fr-FR"/>
-        </w:rPr>
-      </w:pPr>
-      <w:r>
-        <w:rPr>
-          <w:rFonts w:ascii="Calibri" w:hAnsi="Calibri"/>
+        <w:spacing w:after="120" w:line="276" w:lineRule="auto"/>
+        <w:rPr>
+          <w:rFonts w:asciiTheme="minorHAnsi" w:hAnsiTheme="minorHAnsi" w:cstheme="minorHAnsi"/>
           <w:color w:val="333333"/>
           <w:sz w:val="20"/>
           <w:szCs w:val="20"/>
           <w:lang w:eastAsia="fr-FR"/>
         </w:rPr>
-        <w:t>Invoices – details of the invoice raised against the order.</w:t>
+      </w:pPr>
+      <w:r>
+        <w:rPr>
+          <w:color w:val="333333"/>
+          <w:lang w:eastAsia="fr-FR"/>
+        </w:rPr>
+        <w:t>Invoices – details of the invoice raised against the order</w:t>
+      </w:r>
+      <w:r>
+        <w:rPr>
+          <w:rFonts w:asciiTheme="minorHAnsi" w:hAnsiTheme="minorHAnsi" w:cstheme="minorHAnsi"/>
+          <w:color w:val="333333"/>
+          <w:sz w:val="20"/>
+          <w:szCs w:val="20"/>
+          <w:lang w:eastAsia="fr-FR"/>
+        </w:rPr>
+        <w:t>.</w:t>
       </w:r>
       <w:bookmarkEnd w:id="2"/>
+    </w:p>
+    <w:p>
+      <w:pPr>
+        <w:shd w:val="clear" w:color="auto" w:fill="FFFFFF"/>
+        <w:spacing w:after="120"/>
+        <w:ind w:left="360"/>
+        <w:rPr>
+          <w:rFonts w:asciiTheme="minorHAnsi" w:hAnsiTheme="minorHAnsi" w:cstheme="minorHAnsi"/>
+          <w:color w:val="333333"/>
+          <w:sz w:val="20"/>
+          <w:szCs w:val="20"/>
+          <w:lang w:eastAsia="fr-FR"/>
+        </w:rPr>
+        <w:sectPr>
+          <w:pgSz w:w="11906" w:h="16838" w:code="9"/>
+          <w:pgMar w:top="1440" w:right="1440" w:bottom="1440" w:left="1440" w:header="720" w:footer="720" w:gutter="0"/>
+          <w:cols w:space="720"/>
+          <w:docGrid w:linePitch="360"/>
+        </w:sectPr>
+      </w:pPr>
+    </w:p>
+    <w:p>
+      <w:pPr>
+        <w:shd w:val="clear" w:color="auto" w:fill="FFFFFF"/>
+        <w:spacing w:after="120"/>
+        <w:rPr>
+          <w:rFonts w:asciiTheme="minorHAnsi" w:hAnsiTheme="minorHAnsi" w:cstheme="minorHAnsi"/>
+          <w:color w:val="333333"/>
+          <w:sz w:val="20"/>
+          <w:szCs w:val="20"/>
+          <w:lang w:eastAsia="fr-FR"/>
+        </w:rPr>
+      </w:pPr>
     </w:p>
     <w:bookmarkEnd w:id="0"/>
     <w:bookmarkEnd w:id="3"/>
     <w:p>
       <w:pPr>
         <w:rPr>
-          <w:rFonts w:ascii="Calibri" w:hAnsi="Calibri"/>
           <w:b/>
+          <w:u w:val="single"/>
+        </w:rPr>
+      </w:pPr>
+      <w:r>
+        <w:rPr>
+          <w:b/>
+          <w:u w:val="single"/>
+        </w:rPr>
+        <w:t>Tables Details</w:t>
+      </w:r>
+    </w:p>
+    <w:p>
+      <w:pPr>
+        <w:rPr>
+          <w:b/>
+        </w:rPr>
+      </w:pPr>
+      <w:bookmarkStart w:id="4" w:name="Text"/>
+      <w:r>
+        <w:rPr>
+          <w:b/>
+        </w:rPr>
+        <w:t>Northwind Database contains the table</w:t>
+      </w:r>
+      <w:bookmarkEnd w:id="4"/>
+      <w:r>
+        <w:rPr>
+          <w:b/>
+        </w:rPr>
+        <w:t>.</w:t>
+      </w:r>
+    </w:p>
+    <w:p>
+      <w:pPr>
+        <w:keepNext/>
+        <w:rPr>
+          <w:b/>
+          <w:u w:val="single"/>
+        </w:rPr>
+      </w:pPr>
+      <w:r>
+        <w:rPr>
+          <w:b/>
+          <w:u w:val="single"/>
+        </w:rPr>
+        <w:t>Database Diagram</w:t>
+      </w:r>
+    </w:p>
+    <w:p>
+      <w:pPr>
+        <w:keepNext/>
+        <w:rPr>
+          <w:rFonts w:asciiTheme="minorHAnsi" w:hAnsiTheme="minorHAnsi" w:cstheme="minorHAnsi"/>
+          <w:noProof/>
+          <w:lang w:val="en-IN" w:eastAsia="en-IN"/>
+        </w:rPr>
+      </w:pPr>
+    </w:p>
+    <w:p>
+      <w:pPr>
+        <w:keepNext/>
+        <w:rPr>
+          <w:rFonts w:asciiTheme="minorHAnsi" w:hAnsiTheme="minorHAnsi" w:cstheme="minorHAnsi"/>
+          <w:noProof/>
           <w:sz w:val="20"/>
           <w:szCs w:val="20"/>
-        </w:rPr>
-      </w:pPr>
-    </w:p>
-    <w:p>
-      <w:pPr>
-        <w:rPr>
-          <w:rFonts w:ascii="Calibri" w:hAnsi="Calibri"/>
-          <w:b/>
-          <w:u w:val="single"/>
-        </w:rPr>
-      </w:pPr>
-      <w:r>
-        <w:rPr>
-          <w:rFonts w:ascii="Calibri" w:hAnsi="Calibri"/>
-          <w:b/>
-          <w:u w:val="single"/>
-        </w:rPr>
-        <w:t>Tables Details</w:t>
-      </w:r>
-    </w:p>
-    <w:p>
-      <w:pPr>
-        <w:rPr>
-          <w:rFonts w:ascii="Calibri" w:hAnsi="Calibri"/>
-          <w:b/>
+          <w:lang w:val="en-IN" w:eastAsia="en-IN"/>
+        </w:rPr>
+      </w:pPr>
+      <w:bookmarkStart w:id="5" w:name="Image"/>
+      <w:r>
+        <w:rPr>
+          <w:rFonts w:asciiTheme="minorHAnsi" w:hAnsiTheme="minorHAnsi" w:cstheme="minorHAnsi"/>
+          <w:noProof/>
           <w:sz w:val="20"/>
           <w:szCs w:val="20"/>
-        </w:rPr>
-      </w:pPr>
-      <w:bookmarkStart w:id="4" w:name="Text"/>
-      <w:r>
-        <w:rPr>
-          <w:rFonts w:ascii="Calibri" w:hAnsi="Calibri"/>
-          <w:b/>
-          <w:sz w:val="20"/>
-          <w:szCs w:val="20"/>
-        </w:rPr>
-        <w:t>Northwind Database contains the table</w:t>
-      </w:r>
-      <w:bookmarkEnd w:id="4"/>
-      <w:r>
-        <w:rPr>
-          <w:rFonts w:ascii="Calibri" w:hAnsi="Calibri"/>
-          <w:b/>
-          <w:sz w:val="20"/>
-          <w:szCs w:val="20"/>
-        </w:rPr>
-        <w:t>.</w:t>
-      </w:r>
-    </w:p>
-    <w:p>
-      <w:pPr>
-        <w:keepNext/>
-        <w:rPr>
-          <w:rFonts w:ascii="Calibri" w:hAnsi="Calibri"/>
-          <w:b/>
-          <w:u w:val="single"/>
-        </w:rPr>
-      </w:pPr>
-      <w:r>
-        <w:rPr>
-          <w:rFonts w:ascii="Calibri" w:hAnsi="Calibri"/>
-          <w:b/>
-          <w:u w:val="single"/>
-        </w:rPr>
-        <w:lastRenderedPageBreak/>
-        <w:t>Database Diagram</w:t>
-      </w:r>
-    </w:p>
-    <w:p>
-      <w:pPr>
-        <w:keepNext/>
-        <w:rPr>
-          <w:noProof/>
-          <w:lang w:val="en-IN" w:eastAsia="en-IN"/>
-        </w:rPr>
-      </w:pPr>
-    </w:p>
-    <w:p>
-      <w:pPr>
-        <w:keepNext/>
-        <w:rPr>
-          <w:noProof/>
-          <w:lang w:val="en-IN" w:eastAsia="en-IN"/>
-        </w:rPr>
-      </w:pPr>
-      <w:bookmarkStart w:id="5" w:name="Image"/>
-      <w:r>
-        <w:rPr>
-          <w:noProof/>
           <w:lang w:val="en-IN" w:eastAsia="en-IN"/>
         </w:rPr>
         <w:drawing>
@@ -542,23 +482,71 @@
     <w:p>
       <w:pPr>
         <w:rPr>
-          <w:noProof/>
-          <w:lang w:val="en-IN" w:eastAsia="en-IN"/>
-        </w:rPr>
-      </w:pPr>
-    </w:p>
-    <w:p>
-      <w:pPr>
-        <w:rPr>
-          <w:noProof/>
-          <w:lang w:val="en-IN" w:eastAsia="en-IN"/>
-        </w:rPr>
-      </w:pPr>
-    </w:p>
-    <w:p/>
+          <w:rFonts w:asciiTheme="minorHAnsi" w:hAnsiTheme="minorHAnsi" w:cstheme="minorHAnsi"/>
+          <w:sz w:val="20"/>
+          <w:szCs w:val="20"/>
+        </w:rPr>
+      </w:pPr>
+    </w:p>
+    <w:p>
+      <w:pPr>
+        <w:rPr>
+          <w:rFonts w:asciiTheme="minorHAnsi" w:hAnsiTheme="minorHAnsi" w:cstheme="minorHAnsi"/>
+          <w:sz w:val="20"/>
+          <w:szCs w:val="20"/>
+        </w:rPr>
+      </w:pPr>
+    </w:p>
+    <w:p>
+      <w:pPr>
+        <w:spacing w:line="360" w:lineRule="auto"/>
+      </w:pPr>
+      <w:r>
+        <w:rPr>
+          <w:lang w:val="it-IT"/>
+        </w:rPr>
+        <w:t>The Northwind sample database (Northwind.mdb) is included with all versions of Access. It provides data you can experiment with and database objects that demonstrate features you might want to implement in your own databases. Using Northwind, you can become familiar with how a relational database is structured and how the database objects work together to help you enter, store, manipulate, and print your data</w:t>
+      </w:r>
+    </w:p>
+    <w:p>
+      <w:pPr>
+        <w:rPr>
+          <w:rFonts w:asciiTheme="minorHAnsi" w:hAnsiTheme="minorHAnsi" w:cstheme="minorHAnsi"/>
+          <w:sz w:val="20"/>
+          <w:szCs w:val="20"/>
+        </w:rPr>
+      </w:pPr>
+    </w:p>
+    <w:p>
+      <w:pPr>
+        <w:rPr>
+          <w:rFonts w:asciiTheme="minorHAnsi" w:hAnsiTheme="minorHAnsi" w:cstheme="minorHAnsi"/>
+          <w:sz w:val="20"/>
+          <w:szCs w:val="20"/>
+        </w:rPr>
+      </w:pPr>
+    </w:p>
+    <w:p>
+      <w:pPr>
+        <w:rPr>
+          <w:rFonts w:asciiTheme="minorHAnsi" w:hAnsiTheme="minorHAnsi" w:cstheme="minorHAnsi"/>
+          <w:sz w:val="20"/>
+          <w:szCs w:val="20"/>
+        </w:rPr>
+      </w:pPr>
+    </w:p>
+    <w:p>
+      <w:pPr>
+        <w:rPr>
+          <w:rFonts w:asciiTheme="minorHAnsi" w:hAnsiTheme="minorHAnsi" w:cstheme="minorHAnsi"/>
+          <w:sz w:val="20"/>
+          <w:szCs w:val="20"/>
+        </w:rPr>
+      </w:pPr>
+    </w:p>
     <w:sectPr>
-      <w:pgSz w:w="12240" w:h="15840"/>
-      <w:pgMar w:top="1440" w:right="2880" w:bottom="1440" w:left="2880" w:header="720" w:footer="720" w:gutter="0"/>
+      <w:pgSz w:w="11906" w:h="16838" w:code="9"/>
+      <w:pgMar w:top="1440" w:right="1440" w:bottom="1440" w:left="1440" w:header="720" w:footer="720" w:gutter="0"/>
       <w:cols w:space="720"/>
       <w:docGrid w:linePitch="360"/>
     </w:sectPr>

</xml_diff>